<commit_message>
Avance hasta la sección que sembrar por mes
</commit_message>
<xml_diff>
--- a/Documentacion/T_Cetis.docx
+++ b/Documentacion/T_Cetis.docx
@@ -18,7 +18,7 @@
           <w:szCs w:val="24"/>
         </w:rPr>
         <w:drawing>
-          <wp:anchor distT="0" distB="0" distL="114300" distR="114300" simplePos="0" relativeHeight="251660288" behindDoc="0" locked="0" layoutInCell="1" allowOverlap="1">
+          <wp:anchor distT="0" distB="0" distL="114300" distR="114300" simplePos="0" relativeHeight="251661312" behindDoc="0" locked="0" layoutInCell="1" allowOverlap="1">
             <wp:simplePos x="0" y="0"/>
             <wp:positionH relativeFrom="column">
               <wp:posOffset>-102870</wp:posOffset>
@@ -115,18 +115,9 @@
           <w:szCs w:val="28"/>
         </w:rPr>
       </w:pPr>
-    </w:p>
-    <w:p>
-      <w:pPr>
-        <w:rPr>
-          <w:rFonts w:ascii="Arial" w:hAnsi="Arial" w:cs="Arial"/>
-          <w:sz w:val="28"/>
-          <w:szCs w:val="28"/>
-        </w:rPr>
-      </w:pPr>
       <w:r>
         <w:pict>
-          <v:shape id="_x0000_s2051" o:spid="_x0000_s2051" o:spt="32" type="#_x0000_t32" style="position:absolute;left:0pt;margin-left:-2.7pt;margin-top:21.6pt;height:0.1pt;width:441.45pt;z-index:251659264;mso-width-relative:page;mso-height-relative:page;" o:connectortype="straight" filled="f" coordsize="21600,21600">
+          <v:shape id="_x0000_s2051" o:spid="_x0000_s2051" o:spt="32" type="#_x0000_t32" style="position:absolute;left:0pt;margin-left:-102.8pt;margin-top:19.4pt;height:0.1pt;width:441.45pt;z-index:251660288;mso-width-relative:page;mso-height-relative:page;" o:connectortype="straight" filled="f" coordsize="21600,21600">
             <v:path arrowok="t"/>
             <v:fill on="f" focussize="0,0"/>
             <v:stroke weight="4.50708661417323pt" joinstyle="miter"/>
@@ -149,7 +140,7 @@
       </w:pPr>
       <w:r>
         <w:pict>
-          <v:shape id="_x0000_s2052" o:spid="_x0000_s2052" o:spt="32" type="#_x0000_t32" style="position:absolute;left:0pt;margin-left:-1.25pt;margin-top:50.65pt;height:0.1pt;width:441.45pt;z-index:251659264;mso-width-relative:page;mso-height-relative:page;" o:connectortype="straight" filled="f" coordsize="21600,21600">
+          <v:shape id="_x0000_s2052" o:spid="_x0000_s2052" o:spt="32" type="#_x0000_t32" style="position:absolute;left:0pt;margin-left:-1.25pt;margin-top:50.65pt;height:0.1pt;width:441.45pt;z-index:251660288;mso-width-relative:page;mso-height-relative:page;" o:connectortype="straight" filled="f" coordsize="21600,21600">
             <v:path arrowok="t"/>
             <v:fill on="f" focussize="0,0"/>
             <v:stroke weight="4.50708661417323pt" joinstyle="miter"/>
@@ -180,16 +171,6 @@
     </w:p>
     <w:p>
       <w:pPr>
-        <w:jc w:val="center"/>
-        <w:rPr>
-          <w:rFonts w:ascii="Arial" w:hAnsi="Arial" w:cs="Arial"/>
-          <w:sz w:val="28"/>
-          <w:szCs w:val="28"/>
-        </w:rPr>
-      </w:pPr>
-    </w:p>
-    <w:p>
-      <w:pPr>
         <w:rPr>
           <w:rFonts w:ascii="Arial" w:hAnsi="Arial" w:cs="Arial"/>
           <w:sz w:val="28"/>
@@ -247,33 +228,6 @@
     </w:p>
     <w:p>
       <w:pPr>
-        <w:rPr>
-          <w:rFonts w:ascii="Arial" w:hAnsi="Arial" w:cs="Arial"/>
-          <w:sz w:val="28"/>
-          <w:szCs w:val="28"/>
-        </w:rPr>
-      </w:pPr>
-    </w:p>
-    <w:p>
-      <w:pPr>
-        <w:jc w:val="center"/>
-        <w:rPr>
-          <w:rFonts w:ascii="Arial" w:hAnsi="Arial" w:cs="Arial"/>
-          <w:sz w:val="28"/>
-          <w:szCs w:val="28"/>
-        </w:rPr>
-      </w:pPr>
-      <w:r>
-        <w:rPr>
-          <w:rFonts w:ascii="Arial" w:hAnsi="Arial" w:cs="Arial"/>
-          <w:sz w:val="28"/>
-          <w:szCs w:val="28"/>
-        </w:rPr>
-        <w:t>PRESENTADO POR:</w:t>
-      </w:r>
-    </w:p>
-    <w:p>
-      <w:pPr>
         <w:jc w:val="center"/>
         <w:rPr>
           <w:rFonts w:hint="default" w:ascii="Arial" w:hAnsi="Arial" w:cs="Arial"/>
@@ -284,19 +238,66 @@
       </w:pPr>
       <w:r>
         <w:rPr>
-          <w:rFonts w:ascii="Arial" w:hAnsi="Arial" w:cs="Arial"/>
+          <w:rFonts w:hint="default" w:ascii="Arial" w:hAnsi="Arial" w:cs="Arial"/>
           <w:sz w:val="44"/>
           <w:szCs w:val="44"/>
-        </w:rPr>
-        <w:t>C</w:t>
-      </w:r>
-      <w:r>
+          <w:lang w:val="es-MX"/>
+        </w:rPr>
+        <w:t>TÉCNICO EN PROGRAMACIÓN</w:t>
+      </w:r>
+    </w:p>
+    <w:p>
+      <w:pPr>
+        <w:rPr>
+          <w:rFonts w:ascii="Arial" w:hAnsi="Arial" w:cs="Arial"/>
+          <w:sz w:val="28"/>
+          <w:szCs w:val="28"/>
+        </w:rPr>
+      </w:pPr>
+    </w:p>
+    <w:p>
+      <w:pPr>
+        <w:jc w:val="center"/>
+        <w:rPr>
+          <w:rFonts w:ascii="Arial" w:hAnsi="Arial" w:cs="Arial"/>
+          <w:sz w:val="28"/>
+          <w:szCs w:val="28"/>
+        </w:rPr>
+      </w:pPr>
+      <w:r>
+        <w:rPr>
+          <w:rFonts w:ascii="Arial" w:hAnsi="Arial" w:cs="Arial"/>
+          <w:sz w:val="28"/>
+          <w:szCs w:val="28"/>
+        </w:rPr>
+        <w:t>PRESENTADO POR:</w:t>
+      </w:r>
+    </w:p>
+    <w:p>
+      <w:pPr>
+        <w:jc w:val="center"/>
         <w:rPr>
           <w:rFonts w:hint="default" w:ascii="Arial" w:hAnsi="Arial" w:cs="Arial"/>
           <w:sz w:val="44"/>
           <w:szCs w:val="44"/>
           <w:lang w:val="es-MX"/>
         </w:rPr>
+      </w:pPr>
+      <w:r>
+        <w:rPr>
+          <w:rFonts w:ascii="Arial" w:hAnsi="Arial" w:cs="Arial"/>
+          <w:sz w:val="44"/>
+          <w:szCs w:val="44"/>
+        </w:rPr>
+        <w:t>C</w:t>
+      </w:r>
+      <w:r>
+        <w:rPr>
+          <w:rFonts w:hint="default" w:ascii="Arial" w:hAnsi="Arial" w:cs="Arial"/>
+          <w:sz w:val="44"/>
+          <w:szCs w:val="44"/>
+          <w:lang w:val="es-MX"/>
+        </w:rPr>
         <w:t>arlos Cordero Nuñez</w:t>
       </w:r>
     </w:p>
@@ -326,7 +327,7 @@
           <w:szCs w:val="28"/>
           <w:lang w:val="es-MX"/>
         </w:rPr>
-        <w:t xml:space="preserve">GENERACIÓN </w:t>
+        <w:t>GENERACIÓN 2012- 2015</w:t>
       </w:r>
     </w:p>
     <w:p>
@@ -349,13 +350,23 @@
     </w:p>
     <w:p>
       <w:pPr>
-        <w:jc w:val="right"/>
-        <w:rPr>
-          <w:rFonts w:ascii="Arial" w:hAnsi="Arial" w:cs="Arial"/>
-          <w:sz w:val="28"/>
-          <w:szCs w:val="28"/>
-        </w:rPr>
-      </w:pPr>
+        <w:jc w:val="center"/>
+        <w:rPr>
+          <w:rFonts w:hint="default" w:ascii="Arial" w:hAnsi="Arial" w:cs="Arial"/>
+          <w:sz w:val="28"/>
+          <w:szCs w:val="28"/>
+          <w:lang w:val="es-MX"/>
+        </w:rPr>
+      </w:pPr>
+      <w:r>
+        <w:rPr>
+          <w:rFonts w:hint="default" w:ascii="Arial" w:hAnsi="Arial" w:cs="Arial"/>
+          <w:sz w:val="28"/>
+          <w:szCs w:val="28"/>
+          <w:lang w:val="es-MX"/>
+        </w:rPr>
+        <w:t xml:space="preserve">MARIA TERESA VILLALOBOS </w:t>
+      </w:r>
     </w:p>
     <w:p>
       <w:pPr>
@@ -1333,8 +1344,6 @@
         </w:rPr>
         <w:tab/>
       </w:r>
-      <w:bookmarkStart w:id="0" w:name="_GoBack"/>
-      <w:bookmarkEnd w:id="0"/>
       <w:r>
         <w:rPr>
           <w:rFonts w:ascii="Arial" w:hAnsi="Arial" w:cs="Arial"/>
@@ -1467,6 +1476,7 @@
       <w:pPr>
         <w:pStyle w:val="68"/>
         <w:numPr>
+          <w:ilvl w:val="0"/>
           <w:numId w:val="0"/>
         </w:numPr>
         <w:spacing w:line="360" w:lineRule="auto"/>
@@ -1579,7 +1589,6 @@
           <w:lang w:val="es-MX"/>
         </w:rPr>
         <w:tab/>
-        <w:t/>
       </w:r>
       <w:r>
         <w:rPr>
@@ -1594,6 +1603,7 @@
     <w:p>
       <w:pPr>
         <w:numPr>
+          <w:ilvl w:val="0"/>
           <w:numId w:val="0"/>
         </w:numPr>
         <w:spacing w:line="360" w:lineRule="auto"/>
@@ -1643,17 +1653,15 @@
           <w:lang w:val="es-MX"/>
         </w:rPr>
         <w:tab/>
-        <w:t/>
-      </w:r>
-      <w:r>
-        <w:rPr>
-          <w:rFonts w:hint="default" w:ascii="Arial" w:hAnsi="Arial" w:cs="Arial"/>
-          <w:sz w:val="24"/>
-          <w:szCs w:val="24"/>
-          <w:lang w:val="es-MX"/>
-        </w:rPr>
-        <w:tab/>
-        <w:t/>
+      </w:r>
+      <w:r>
+        <w:rPr>
+          <w:rFonts w:hint="default" w:ascii="Arial" w:hAnsi="Arial" w:cs="Arial"/>
+          <w:sz w:val="24"/>
+          <w:szCs w:val="24"/>
+          <w:lang w:val="es-MX"/>
+        </w:rPr>
+        <w:tab/>
       </w:r>
       <w:r>
         <w:rPr>
@@ -2062,27 +2070,24 @@
           <w:lang w:val="es-MX"/>
         </w:rPr>
         <w:tab/>
-        <w:t/>
-      </w:r>
-      <w:r>
-        <w:rPr>
-          <w:rFonts w:hint="default" w:ascii="Arial" w:hAnsi="Arial" w:cs="Arial"/>
-          <w:sz w:val="24"/>
-          <w:szCs w:val="24"/>
-          <w:lang w:val="es-MX"/>
-        </w:rPr>
-        <w:tab/>
-        <w:t/>
-      </w:r>
-      <w:r>
-        <w:rPr>
-          <w:rFonts w:hint="default" w:ascii="Arial" w:hAnsi="Arial" w:cs="Arial"/>
-          <w:sz w:val="24"/>
-          <w:szCs w:val="24"/>
-          <w:lang w:val="es-MX"/>
-        </w:rPr>
-        <w:tab/>
-        <w:t/>
+      </w:r>
+      <w:r>
+        <w:rPr>
+          <w:rFonts w:hint="default" w:ascii="Arial" w:hAnsi="Arial" w:cs="Arial"/>
+          <w:sz w:val="24"/>
+          <w:szCs w:val="24"/>
+          <w:lang w:val="es-MX"/>
+        </w:rPr>
+        <w:tab/>
+      </w:r>
+      <w:r>
+        <w:rPr>
+          <w:rFonts w:hint="default" w:ascii="Arial" w:hAnsi="Arial" w:cs="Arial"/>
+          <w:sz w:val="24"/>
+          <w:szCs w:val="24"/>
+          <w:lang w:val="es-MX"/>
+        </w:rPr>
+        <w:tab/>
       </w:r>
       <w:r>
         <w:rPr>
@@ -2143,7 +2148,6 @@
           <w:lang w:val="es-MX"/>
         </w:rPr>
         <w:tab/>
-        <w:t/>
       </w:r>
       <w:r>
         <w:rPr>
@@ -2736,7 +2740,17 @@
           <w:sz w:val="24"/>
           <w:szCs w:val="24"/>
         </w:rPr>
-        <w:t>Tras décadas de una disminución constante, el número de personas que padecen hambre (medido por la prevalencia de desnutrición) comenzó a aumentar lentamente de nuevo en 2015. Las estimaciones actuales indican que cerca de 690 millones de personas en el mundo padecen hambre, es decir, el 8,9 por ciento de la población mundial, lo que supone un aumento de unos 10 millones de personas en un año y de unos 60 millones en cinco años.</w:t>
+        <w:t>Tras décadas de una disminución constante, el número de personas que padecen hambre (medido por la prevalencia de desnutrición) comenzó a aumentar lentamente de nuevo en 2015. Las estimaciones actuales indican que cerca de 690 millones de personas en el mundo padecen hambre, es decir, el 8,9 por ciento de la población mundial, lo que supone un aumento de unos 10 m</w:t>
+      </w:r>
+      <w:bookmarkStart w:id="0" w:name="_GoBack"/>
+      <w:bookmarkEnd w:id="0"/>
+      <w:r>
+        <w:rPr>
+          <w:rFonts w:hint="default" w:ascii="Arial" w:hAnsi="Arial"/>
+          <w:sz w:val="24"/>
+          <w:szCs w:val="24"/>
+        </w:rPr>
+        <w:t>illones de personas en un año y de unos 60 millones en cinco años.</w:t>
       </w:r>
     </w:p>
     <w:p>
@@ -2794,6 +2808,7 @@
     <w:p>
       <w:pPr>
         <w:numPr>
+          <w:ilvl w:val="0"/>
           <w:numId w:val="0"/>
         </w:numPr>
         <w:spacing w:line="360" w:lineRule="auto"/>
@@ -2825,6 +2840,15 @@
           <w:lang w:val="es-MX"/>
         </w:rPr>
         <w:tab/>
+      </w:r>
+      <w:r>
+        <w:rPr>
+          <w:rFonts w:hint="default" w:ascii="Arial" w:hAnsi="Arial" w:cs="Arial"/>
+          <w:b/>
+          <w:sz w:val="28"/>
+          <w:szCs w:val="28"/>
+          <w:lang w:val="es-MX"/>
+        </w:rPr>
         <w:t>Justificación</w:t>
       </w:r>
     </w:p>
@@ -3488,6 +3512,7 @@
     <w:p>
       <w:pPr>
         <w:numPr>
+          <w:ilvl w:val="0"/>
           <w:numId w:val="0"/>
         </w:numPr>
         <w:spacing w:line="360" w:lineRule="auto"/>
@@ -3520,6 +3545,15 @@
           <w:lang w:val="es-MX"/>
         </w:rPr>
         <w:tab/>
+      </w:r>
+      <w:r>
+        <w:rPr>
+          <w:rFonts w:hint="default" w:ascii="Arial" w:hAnsi="Arial" w:cs="Arial"/>
+          <w:b/>
+          <w:sz w:val="28"/>
+          <w:szCs w:val="28"/>
+          <w:lang w:val="es-MX"/>
+        </w:rPr>
         <w:t>Diseño</w:t>
       </w:r>
     </w:p>
@@ -4222,7 +4256,7 @@
     <w:sdtPr>
       <w:id w:val="19659618"/>
       <w:docPartObj>
-        <w:docPartGallery w:val="AutoText"/>
+        <w:docPartGallery w:val="autotext"/>
       </w:docPartObj>
     </w:sdtPr>
     <w:sdtContent>

</xml_diff>